<commit_message>
Finished Sprint 1 Backlog and Burndown Chart
</commit_message>
<xml_diff>
--- a/Sprint 1 SCRUM meeting Schedule.docx
+++ b/Sprint 1 SCRUM meeting Schedule.docx
@@ -1,6 +1,6 @@
 
 <file path=word/document.xml><?xml version="1.0" encoding="utf-8"?>
-<w:document xmlns:wpc="http://schemas.microsoft.com/office/word/2010/wordprocessingCanvas" xmlns:mo="http://schemas.microsoft.com/office/mac/office/2008/main" xmlns:mc="http://schemas.openxmlformats.org/markup-compatibility/2006" xmlns:mv="urn:schemas-microsoft-com:mac:vml" xmlns:o="urn:schemas-microsoft-com:office:office" xmlns:r="http://schemas.openxmlformats.org/officeDocument/2006/relationships" xmlns:m="http://schemas.openxmlformats.org/officeDocument/2006/math" xmlns:v="urn:schemas-microsoft-com:vml" xmlns:wp14="http://schemas.microsoft.com/office/word/2010/wordprocessingDrawing" xmlns:wp="http://schemas.openxmlformats.org/drawingml/2006/wordprocessingDrawing" xmlns:w10="urn:schemas-microsoft-com:office:word" xmlns:w="http://schemas.openxmlformats.org/wordprocessingml/2006/main" xmlns:w14="http://schemas.microsoft.com/office/word/2010/wordml" xmlns:w15="http://schemas.microsoft.com/office/word/2012/wordml" xmlns:wpg="http://schemas.microsoft.com/office/word/2010/wordprocessingGroup" xmlns:wpi="http://schemas.microsoft.com/office/word/2010/wordprocessingInk" xmlns:wne="http://schemas.microsoft.com/office/word/2006/wordml" xmlns:wps="http://schemas.microsoft.com/office/word/2010/wordprocessingShape" mc:Ignorable="w14 w15 wp14">
+<w:document xmlns:wpc="http://schemas.microsoft.com/office/word/2010/wordprocessingCanvas" xmlns:cx="http://schemas.microsoft.com/office/drawing/2014/chartex" xmlns:cx1="http://schemas.microsoft.com/office/drawing/2015/9/8/chartex" xmlns:cx2="http://schemas.microsoft.com/office/drawing/2015/10/21/chartex" xmlns:cx3="http://schemas.microsoft.com/office/drawing/2016/5/9/chartex" xmlns:cx4="http://schemas.microsoft.com/office/drawing/2016/5/10/chartex" xmlns:cx5="http://schemas.microsoft.com/office/drawing/2016/5/11/chartex" xmlns:cx6="http://schemas.microsoft.com/office/drawing/2016/5/12/chartex" xmlns:cx7="http://schemas.microsoft.com/office/drawing/2016/5/13/chartex" xmlns:cx8="http://schemas.microsoft.com/office/drawing/2016/5/14/chartex" xmlns:mc="http://schemas.openxmlformats.org/markup-compatibility/2006" xmlns:o="urn:schemas-microsoft-com:office:office" xmlns:r="http://schemas.openxmlformats.org/officeDocument/2006/relationships" xmlns:m="http://schemas.openxmlformats.org/officeDocument/2006/math" xmlns:v="urn:schemas-microsoft-com:vml" xmlns:wp14="http://schemas.microsoft.com/office/word/2010/wordprocessingDrawing" xmlns:wp="http://schemas.openxmlformats.org/drawingml/2006/wordprocessingDrawing" xmlns:w10="urn:schemas-microsoft-com:office:word" xmlns:w="http://schemas.openxmlformats.org/wordprocessingml/2006/main" xmlns:w14="http://schemas.microsoft.com/office/word/2010/wordml" xmlns:w15="http://schemas.microsoft.com/office/word/2012/wordml" xmlns:w16se="http://schemas.microsoft.com/office/word/2015/wordml/symex" xmlns:wpg="http://schemas.microsoft.com/office/word/2010/wordprocessingGroup" xmlns:wpi="http://schemas.microsoft.com/office/word/2010/wordprocessingInk" xmlns:wne="http://schemas.microsoft.com/office/word/2006/wordml" xmlns:wps="http://schemas.microsoft.com/office/word/2010/wordprocessingShape" mc:Ignorable="w14 w15 w16se wp14">
   <w:body>
     <w:p>
       <w:pPr>
@@ -62,33 +62,223 @@
         <w:t>SCRUM meeting # 1:</w:t>
       </w:r>
     </w:p>
+    <w:p>
+      <w:r>
+        <w:t>March 14, 2017</w:t>
+      </w:r>
+    </w:p>
+    <w:p>
+      <w:pPr>
+        <w:pStyle w:val="ListParagraph"/>
+        <w:numPr>
+          <w:ilvl w:val="0"/>
+          <w:numId w:val="6"/>
+        </w:numPr>
+      </w:pPr>
+      <w:r>
+        <w:t xml:space="preserve">Planned out how to make </w:t>
+      </w:r>
+      <w:proofErr w:type="spellStart"/>
+      <w:r>
+        <w:t>Kalah</w:t>
+      </w:r>
+      <w:proofErr w:type="spellEnd"/>
+      <w:r>
+        <w:t xml:space="preserve"> Game. </w:t>
+      </w:r>
+    </w:p>
+    <w:p>
+      <w:pPr>
+        <w:pStyle w:val="ListParagraph"/>
+        <w:numPr>
+          <w:ilvl w:val="0"/>
+          <w:numId w:val="6"/>
+        </w:numPr>
+      </w:pPr>
+      <w:r>
+        <w:t>Divided the game into two parts</w:t>
+      </w:r>
+    </w:p>
+    <w:p>
+      <w:pPr>
+        <w:pStyle w:val="ListParagraph"/>
+        <w:numPr>
+          <w:ilvl w:val="1"/>
+          <w:numId w:val="4"/>
+        </w:numPr>
+      </w:pPr>
+      <w:r>
+        <w:t>Game logic</w:t>
+      </w:r>
+    </w:p>
+    <w:p>
+      <w:pPr>
+        <w:pStyle w:val="ListParagraph"/>
+        <w:numPr>
+          <w:ilvl w:val="1"/>
+          <w:numId w:val="4"/>
+        </w:numPr>
+      </w:pPr>
+      <w:r>
+        <w:t>Game play</w:t>
+      </w:r>
+    </w:p>
     <w:p/>
     <w:p>
       <w:r>
-        <w:t xml:space="preserve">SCRUM meeting # </w:t>
-      </w:r>
-      <w:r>
-        <w:t>2</w:t>
-      </w:r>
-      <w:r>
-        <w:t>:</w:t>
+        <w:t>SCRUM meeting # 2:</w:t>
+      </w:r>
+    </w:p>
+    <w:p>
+      <w:r>
+        <w:t>March 16, 2017</w:t>
+      </w:r>
+    </w:p>
+    <w:p>
+      <w:pPr>
+        <w:pStyle w:val="ListParagraph"/>
+        <w:numPr>
+          <w:ilvl w:val="0"/>
+          <w:numId w:val="7"/>
+        </w:numPr>
+      </w:pPr>
+      <w:r>
+        <w:t>Team started developing logic for game</w:t>
+      </w:r>
+    </w:p>
+    <w:p>
+      <w:pPr>
+        <w:pStyle w:val="ListParagraph"/>
+        <w:numPr>
+          <w:ilvl w:val="1"/>
+          <w:numId w:val="5"/>
+        </w:numPr>
+      </w:pPr>
+      <w:r>
+        <w:t>Built class for houses</w:t>
+      </w:r>
+    </w:p>
+    <w:p>
+      <w:pPr>
+        <w:pStyle w:val="ListParagraph"/>
+        <w:numPr>
+          <w:ilvl w:val="1"/>
+          <w:numId w:val="5"/>
+        </w:numPr>
+      </w:pPr>
+      <w:r>
+        <w:t>Built a class for board</w:t>
+      </w:r>
+    </w:p>
+    <w:p>
+      <w:pPr>
+        <w:pStyle w:val="ListParagraph"/>
+        <w:numPr>
+          <w:ilvl w:val="1"/>
+          <w:numId w:val="5"/>
+        </w:numPr>
+      </w:pPr>
+      <w:r>
+        <w:t>Implemented logic of gameplay in board class</w:t>
       </w:r>
     </w:p>
     <w:p/>
     <w:p>
       <w:r>
-        <w:t xml:space="preserve">SCRUM meeting # </w:t>
-      </w:r>
-      <w:r>
-        <w:t>3</w:t>
-      </w:r>
-      <w:r>
-        <w:t>:</w:t>
-      </w:r>
-    </w:p>
-    <w:p>
+        <w:t>SCRUM meeting # 3:</w:t>
+      </w:r>
+    </w:p>
+    <w:p>
+      <w:r>
+        <w:t xml:space="preserve">March 20, 2017 </w:t>
+      </w:r>
+    </w:p>
+    <w:p>
+      <w:pPr>
+        <w:pStyle w:val="ListParagraph"/>
+        <w:numPr>
+          <w:ilvl w:val="0"/>
+          <w:numId w:val="7"/>
+        </w:numPr>
+      </w:pPr>
+      <w:r>
+        <w:t>Finished logic for game</w:t>
+      </w:r>
+    </w:p>
+    <w:p>
+      <w:pPr>
+        <w:pStyle w:val="ListParagraph"/>
+        <w:numPr>
+          <w:ilvl w:val="1"/>
+          <w:numId w:val="7"/>
+        </w:numPr>
+      </w:pPr>
+      <w:r>
+        <w:t>Revised class of houses to an array of integers</w:t>
+      </w:r>
       <w:bookmarkStart w:id="0" w:name="_GoBack"/>
       <w:bookmarkEnd w:id="0"/>
+    </w:p>
+    <w:p>
+      <w:pPr>
+        <w:pStyle w:val="ListParagraph"/>
+        <w:numPr>
+          <w:ilvl w:val="0"/>
+          <w:numId w:val="7"/>
+        </w:numPr>
+      </w:pPr>
+      <w:r>
+        <w:t xml:space="preserve">Complete the game play for </w:t>
+      </w:r>
+      <w:proofErr w:type="spellStart"/>
+      <w:r>
+        <w:t>Kalah</w:t>
+      </w:r>
+      <w:proofErr w:type="spellEnd"/>
+    </w:p>
+    <w:p>
+      <w:pPr>
+        <w:pStyle w:val="ListParagraph"/>
+        <w:numPr>
+          <w:ilvl w:val="0"/>
+          <w:numId w:val="7"/>
+        </w:numPr>
+      </w:pPr>
+      <w:r>
+        <w:t>Went over division of work for project</w:t>
+      </w:r>
+    </w:p>
+    <w:p>
+      <w:pPr>
+        <w:pStyle w:val="ListParagraph"/>
+        <w:numPr>
+          <w:ilvl w:val="1"/>
+          <w:numId w:val="7"/>
+        </w:numPr>
+      </w:pPr>
+      <w:r>
+        <w:t>Andrew Lam and Tony Huynh will develop the majority of the gameplay and AI</w:t>
+      </w:r>
+    </w:p>
+    <w:p>
+      <w:pPr>
+        <w:pStyle w:val="ListParagraph"/>
+        <w:numPr>
+          <w:ilvl w:val="1"/>
+          <w:numId w:val="7"/>
+        </w:numPr>
+      </w:pPr>
+      <w:r>
+        <w:t xml:space="preserve">Nathaniel </w:t>
+      </w:r>
+      <w:proofErr w:type="spellStart"/>
+      <w:r>
+        <w:t>Leake</w:t>
+      </w:r>
+      <w:proofErr w:type="spellEnd"/>
+      <w:r>
+        <w:t xml:space="preserve"> will develop the majority of the GUI and client/server</w:t>
+      </w:r>
     </w:p>
     <w:sectPr>
       <w:pgSz w:w="12240" w:h="15840"/>
@@ -101,8 +291,8 @@
 </file>
 
 <file path=word/numbering.xml><?xml version="1.0" encoding="utf-8"?>
-<w:numbering xmlns:wpc="http://schemas.microsoft.com/office/word/2010/wordprocessingCanvas" xmlns:mo="http://schemas.microsoft.com/office/mac/office/2008/main" xmlns:mc="http://schemas.openxmlformats.org/markup-compatibility/2006" xmlns:mv="urn:schemas-microsoft-com:mac:vml" xmlns:o="urn:schemas-microsoft-com:office:office" xmlns:r="http://schemas.openxmlformats.org/officeDocument/2006/relationships" xmlns:m="http://schemas.openxmlformats.org/officeDocument/2006/math" xmlns:v="urn:schemas-microsoft-com:vml" xmlns:wp14="http://schemas.microsoft.com/office/word/2010/wordprocessingDrawing" xmlns:wp="http://schemas.openxmlformats.org/drawingml/2006/wordprocessingDrawing" xmlns:w10="urn:schemas-microsoft-com:office:word" xmlns:w="http://schemas.openxmlformats.org/wordprocessingml/2006/main" xmlns:w14="http://schemas.microsoft.com/office/word/2010/wordml" xmlns:w15="http://schemas.microsoft.com/office/word/2012/wordml" xmlns:wpg="http://schemas.microsoft.com/office/word/2010/wordprocessingGroup" xmlns:wpi="http://schemas.microsoft.com/office/word/2010/wordprocessingInk" xmlns:wne="http://schemas.microsoft.com/office/word/2006/wordml" xmlns:wps="http://schemas.microsoft.com/office/word/2010/wordprocessingShape" mc:Ignorable="w14 w15 wp14">
-  <w:abstractNum w:abstractNumId="0">
+<w:numbering xmlns:wpc="http://schemas.microsoft.com/office/word/2010/wordprocessingCanvas" xmlns:cx="http://schemas.microsoft.com/office/drawing/2014/chartex" xmlns:cx1="http://schemas.microsoft.com/office/drawing/2015/9/8/chartex" xmlns:cx2="http://schemas.microsoft.com/office/drawing/2015/10/21/chartex" xmlns:cx3="http://schemas.microsoft.com/office/drawing/2016/5/9/chartex" xmlns:cx4="http://schemas.microsoft.com/office/drawing/2016/5/10/chartex" xmlns:cx5="http://schemas.microsoft.com/office/drawing/2016/5/11/chartex" xmlns:cx6="http://schemas.microsoft.com/office/drawing/2016/5/12/chartex" xmlns:cx7="http://schemas.microsoft.com/office/drawing/2016/5/13/chartex" xmlns:cx8="http://schemas.microsoft.com/office/drawing/2016/5/14/chartex" xmlns:mc="http://schemas.openxmlformats.org/markup-compatibility/2006" xmlns:o="urn:schemas-microsoft-com:office:office" xmlns:r="http://schemas.openxmlformats.org/officeDocument/2006/relationships" xmlns:m="http://schemas.openxmlformats.org/officeDocument/2006/math" xmlns:v="urn:schemas-microsoft-com:vml" xmlns:wp14="http://schemas.microsoft.com/office/word/2010/wordprocessingDrawing" xmlns:wp="http://schemas.openxmlformats.org/drawingml/2006/wordprocessingDrawing" xmlns:w10="urn:schemas-microsoft-com:office:word" xmlns:w="http://schemas.openxmlformats.org/wordprocessingml/2006/main" xmlns:w14="http://schemas.microsoft.com/office/word/2010/wordml" xmlns:w15="http://schemas.microsoft.com/office/word/2012/wordml" xmlns:w16se="http://schemas.microsoft.com/office/word/2015/wordml/symex" xmlns:wpg="http://schemas.microsoft.com/office/word/2010/wordprocessingGroup" xmlns:wpi="http://schemas.microsoft.com/office/word/2010/wordprocessingInk" xmlns:wne="http://schemas.microsoft.com/office/word/2006/wordml" xmlns:wps="http://schemas.microsoft.com/office/word/2010/wordprocessingShape" mc:Ignorable="w14 w15 w16se wp14">
+  <w:abstractNum w:abstractNumId="0" w15:restartNumberingAfterBreak="0">
     <w:nsid w:val="18A810D4"/>
     <w:multiLevelType w:val="hybridMultilevel"/>
     <w:tmpl w:val="9702B6EC"/>
@@ -215,7 +405,7 @@
       </w:rPr>
     </w:lvl>
   </w:abstractNum>
-  <w:abstractNum w:abstractNumId="1">
+  <w:abstractNum w:abstractNumId="1" w15:restartNumberingAfterBreak="0">
     <w:nsid w:val="1F88629C"/>
     <w:multiLevelType w:val="hybridMultilevel"/>
     <w:tmpl w:val="9BD6F504"/>
@@ -229,6 +419,469 @@
       </w:pPr>
     </w:lvl>
     <w:lvl w:ilvl="1" w:tplc="04090019" w:tentative="1">
+      <w:start w:val="1"/>
+      <w:numFmt w:val="lowerLetter"/>
+      <w:lvlText w:val="%2."/>
+      <w:lvlJc w:val="left"/>
+      <w:pPr>
+        <w:ind w:left="1440" w:hanging="360"/>
+      </w:pPr>
+    </w:lvl>
+    <w:lvl w:ilvl="2" w:tplc="0409001B" w:tentative="1">
+      <w:start w:val="1"/>
+      <w:numFmt w:val="lowerRoman"/>
+      <w:lvlText w:val="%3."/>
+      <w:lvlJc w:val="right"/>
+      <w:pPr>
+        <w:ind w:left="2160" w:hanging="180"/>
+      </w:pPr>
+    </w:lvl>
+    <w:lvl w:ilvl="3" w:tplc="0409000F" w:tentative="1">
+      <w:start w:val="1"/>
+      <w:numFmt w:val="decimal"/>
+      <w:lvlText w:val="%4."/>
+      <w:lvlJc w:val="left"/>
+      <w:pPr>
+        <w:ind w:left="2880" w:hanging="360"/>
+      </w:pPr>
+    </w:lvl>
+    <w:lvl w:ilvl="4" w:tplc="04090019" w:tentative="1">
+      <w:start w:val="1"/>
+      <w:numFmt w:val="lowerLetter"/>
+      <w:lvlText w:val="%5."/>
+      <w:lvlJc w:val="left"/>
+      <w:pPr>
+        <w:ind w:left="3600" w:hanging="360"/>
+      </w:pPr>
+    </w:lvl>
+    <w:lvl w:ilvl="5" w:tplc="0409001B" w:tentative="1">
+      <w:start w:val="1"/>
+      <w:numFmt w:val="lowerRoman"/>
+      <w:lvlText w:val="%6."/>
+      <w:lvlJc w:val="right"/>
+      <w:pPr>
+        <w:ind w:left="4320" w:hanging="180"/>
+      </w:pPr>
+    </w:lvl>
+    <w:lvl w:ilvl="6" w:tplc="0409000F" w:tentative="1">
+      <w:start w:val="1"/>
+      <w:numFmt w:val="decimal"/>
+      <w:lvlText w:val="%7."/>
+      <w:lvlJc w:val="left"/>
+      <w:pPr>
+        <w:ind w:left="5040" w:hanging="360"/>
+      </w:pPr>
+    </w:lvl>
+    <w:lvl w:ilvl="7" w:tplc="04090019" w:tentative="1">
+      <w:start w:val="1"/>
+      <w:numFmt w:val="lowerLetter"/>
+      <w:lvlText w:val="%8."/>
+      <w:lvlJc w:val="left"/>
+      <w:pPr>
+        <w:ind w:left="5760" w:hanging="360"/>
+      </w:pPr>
+    </w:lvl>
+    <w:lvl w:ilvl="8" w:tplc="0409001B" w:tentative="1">
+      <w:start w:val="1"/>
+      <w:numFmt w:val="lowerRoman"/>
+      <w:lvlText w:val="%9."/>
+      <w:lvlJc w:val="right"/>
+      <w:pPr>
+        <w:ind w:left="6480" w:hanging="180"/>
+      </w:pPr>
+    </w:lvl>
+  </w:abstractNum>
+  <w:abstractNum w:abstractNumId="2" w15:restartNumberingAfterBreak="0">
+    <w:nsid w:val="222A6037"/>
+    <w:multiLevelType w:val="hybridMultilevel"/>
+    <w:tmpl w:val="C9D0E02E"/>
+    <w:lvl w:ilvl="0" w:tplc="0409000F">
+      <w:start w:val="1"/>
+      <w:numFmt w:val="decimal"/>
+      <w:lvlText w:val="%1."/>
+      <w:lvlJc w:val="left"/>
+      <w:pPr>
+        <w:ind w:left="720" w:hanging="360"/>
+      </w:pPr>
+    </w:lvl>
+    <w:lvl w:ilvl="1" w:tplc="04090019">
+      <w:start w:val="1"/>
+      <w:numFmt w:val="lowerLetter"/>
+      <w:lvlText w:val="%2."/>
+      <w:lvlJc w:val="left"/>
+      <w:pPr>
+        <w:ind w:left="1440" w:hanging="360"/>
+      </w:pPr>
+    </w:lvl>
+    <w:lvl w:ilvl="2" w:tplc="0409001B" w:tentative="1">
+      <w:start w:val="1"/>
+      <w:numFmt w:val="lowerRoman"/>
+      <w:lvlText w:val="%3."/>
+      <w:lvlJc w:val="right"/>
+      <w:pPr>
+        <w:ind w:left="2160" w:hanging="180"/>
+      </w:pPr>
+    </w:lvl>
+    <w:lvl w:ilvl="3" w:tplc="0409000F" w:tentative="1">
+      <w:start w:val="1"/>
+      <w:numFmt w:val="decimal"/>
+      <w:lvlText w:val="%4."/>
+      <w:lvlJc w:val="left"/>
+      <w:pPr>
+        <w:ind w:left="2880" w:hanging="360"/>
+      </w:pPr>
+    </w:lvl>
+    <w:lvl w:ilvl="4" w:tplc="04090019" w:tentative="1">
+      <w:start w:val="1"/>
+      <w:numFmt w:val="lowerLetter"/>
+      <w:lvlText w:val="%5."/>
+      <w:lvlJc w:val="left"/>
+      <w:pPr>
+        <w:ind w:left="3600" w:hanging="360"/>
+      </w:pPr>
+    </w:lvl>
+    <w:lvl w:ilvl="5" w:tplc="0409001B" w:tentative="1">
+      <w:start w:val="1"/>
+      <w:numFmt w:val="lowerRoman"/>
+      <w:lvlText w:val="%6."/>
+      <w:lvlJc w:val="right"/>
+      <w:pPr>
+        <w:ind w:left="4320" w:hanging="180"/>
+      </w:pPr>
+    </w:lvl>
+    <w:lvl w:ilvl="6" w:tplc="0409000F" w:tentative="1">
+      <w:start w:val="1"/>
+      <w:numFmt w:val="decimal"/>
+      <w:lvlText w:val="%7."/>
+      <w:lvlJc w:val="left"/>
+      <w:pPr>
+        <w:ind w:left="5040" w:hanging="360"/>
+      </w:pPr>
+    </w:lvl>
+    <w:lvl w:ilvl="7" w:tplc="04090019" w:tentative="1">
+      <w:start w:val="1"/>
+      <w:numFmt w:val="lowerLetter"/>
+      <w:lvlText w:val="%8."/>
+      <w:lvlJc w:val="left"/>
+      <w:pPr>
+        <w:ind w:left="5760" w:hanging="360"/>
+      </w:pPr>
+    </w:lvl>
+    <w:lvl w:ilvl="8" w:tplc="0409001B" w:tentative="1">
+      <w:start w:val="1"/>
+      <w:numFmt w:val="lowerRoman"/>
+      <w:lvlText w:val="%9."/>
+      <w:lvlJc w:val="right"/>
+      <w:pPr>
+        <w:ind w:left="6480" w:hanging="180"/>
+      </w:pPr>
+    </w:lvl>
+  </w:abstractNum>
+  <w:abstractNum w:abstractNumId="3" w15:restartNumberingAfterBreak="0">
+    <w:nsid w:val="22A42453"/>
+    <w:multiLevelType w:val="hybridMultilevel"/>
+    <w:tmpl w:val="E02458D8"/>
+    <w:lvl w:ilvl="0" w:tplc="0409000F">
+      <w:start w:val="1"/>
+      <w:numFmt w:val="decimal"/>
+      <w:lvlText w:val="%1."/>
+      <w:lvlJc w:val="left"/>
+      <w:pPr>
+        <w:ind w:left="720" w:hanging="360"/>
+      </w:pPr>
+    </w:lvl>
+    <w:lvl w:ilvl="1" w:tplc="04090019">
+      <w:start w:val="1"/>
+      <w:numFmt w:val="lowerLetter"/>
+      <w:lvlText w:val="%2."/>
+      <w:lvlJc w:val="left"/>
+      <w:pPr>
+        <w:ind w:left="1440" w:hanging="360"/>
+      </w:pPr>
+    </w:lvl>
+    <w:lvl w:ilvl="2" w:tplc="0409001B" w:tentative="1">
+      <w:start w:val="1"/>
+      <w:numFmt w:val="lowerRoman"/>
+      <w:lvlText w:val="%3."/>
+      <w:lvlJc w:val="right"/>
+      <w:pPr>
+        <w:ind w:left="2160" w:hanging="180"/>
+      </w:pPr>
+    </w:lvl>
+    <w:lvl w:ilvl="3" w:tplc="0409000F" w:tentative="1">
+      <w:start w:val="1"/>
+      <w:numFmt w:val="decimal"/>
+      <w:lvlText w:val="%4."/>
+      <w:lvlJc w:val="left"/>
+      <w:pPr>
+        <w:ind w:left="2880" w:hanging="360"/>
+      </w:pPr>
+    </w:lvl>
+    <w:lvl w:ilvl="4" w:tplc="04090019" w:tentative="1">
+      <w:start w:val="1"/>
+      <w:numFmt w:val="lowerLetter"/>
+      <w:lvlText w:val="%5."/>
+      <w:lvlJc w:val="left"/>
+      <w:pPr>
+        <w:ind w:left="3600" w:hanging="360"/>
+      </w:pPr>
+    </w:lvl>
+    <w:lvl w:ilvl="5" w:tplc="0409001B" w:tentative="1">
+      <w:start w:val="1"/>
+      <w:numFmt w:val="lowerRoman"/>
+      <w:lvlText w:val="%6."/>
+      <w:lvlJc w:val="right"/>
+      <w:pPr>
+        <w:ind w:left="4320" w:hanging="180"/>
+      </w:pPr>
+    </w:lvl>
+    <w:lvl w:ilvl="6" w:tplc="0409000F" w:tentative="1">
+      <w:start w:val="1"/>
+      <w:numFmt w:val="decimal"/>
+      <w:lvlText w:val="%7."/>
+      <w:lvlJc w:val="left"/>
+      <w:pPr>
+        <w:ind w:left="5040" w:hanging="360"/>
+      </w:pPr>
+    </w:lvl>
+    <w:lvl w:ilvl="7" w:tplc="04090019" w:tentative="1">
+      <w:start w:val="1"/>
+      <w:numFmt w:val="lowerLetter"/>
+      <w:lvlText w:val="%8."/>
+      <w:lvlJc w:val="left"/>
+      <w:pPr>
+        <w:ind w:left="5760" w:hanging="360"/>
+      </w:pPr>
+    </w:lvl>
+    <w:lvl w:ilvl="8" w:tplc="0409001B" w:tentative="1">
+      <w:start w:val="1"/>
+      <w:numFmt w:val="lowerRoman"/>
+      <w:lvlText w:val="%9."/>
+      <w:lvlJc w:val="right"/>
+      <w:pPr>
+        <w:ind w:left="6480" w:hanging="180"/>
+      </w:pPr>
+    </w:lvl>
+  </w:abstractNum>
+  <w:abstractNum w:abstractNumId="4" w15:restartNumberingAfterBreak="0">
+    <w:nsid w:val="27121B86"/>
+    <w:multiLevelType w:val="hybridMultilevel"/>
+    <w:tmpl w:val="9BD48C4A"/>
+    <w:lvl w:ilvl="0" w:tplc="04090001">
+      <w:start w:val="1"/>
+      <w:numFmt w:val="bullet"/>
+      <w:lvlText w:val=""/>
+      <w:lvlJc w:val="left"/>
+      <w:pPr>
+        <w:ind w:left="720" w:hanging="360"/>
+      </w:pPr>
+      <w:rPr>
+        <w:rFonts w:ascii="Symbol" w:hAnsi="Symbol" w:hint="default"/>
+      </w:rPr>
+    </w:lvl>
+    <w:lvl w:ilvl="1" w:tplc="04090019">
+      <w:start w:val="1"/>
+      <w:numFmt w:val="lowerLetter"/>
+      <w:lvlText w:val="%2."/>
+      <w:lvlJc w:val="left"/>
+      <w:pPr>
+        <w:ind w:left="1440" w:hanging="360"/>
+      </w:pPr>
+    </w:lvl>
+    <w:lvl w:ilvl="2" w:tplc="0409001B" w:tentative="1">
+      <w:start w:val="1"/>
+      <w:numFmt w:val="lowerRoman"/>
+      <w:lvlText w:val="%3."/>
+      <w:lvlJc w:val="right"/>
+      <w:pPr>
+        <w:ind w:left="2160" w:hanging="180"/>
+      </w:pPr>
+    </w:lvl>
+    <w:lvl w:ilvl="3" w:tplc="0409000F" w:tentative="1">
+      <w:start w:val="1"/>
+      <w:numFmt w:val="decimal"/>
+      <w:lvlText w:val="%4."/>
+      <w:lvlJc w:val="left"/>
+      <w:pPr>
+        <w:ind w:left="2880" w:hanging="360"/>
+      </w:pPr>
+    </w:lvl>
+    <w:lvl w:ilvl="4" w:tplc="04090019" w:tentative="1">
+      <w:start w:val="1"/>
+      <w:numFmt w:val="lowerLetter"/>
+      <w:lvlText w:val="%5."/>
+      <w:lvlJc w:val="left"/>
+      <w:pPr>
+        <w:ind w:left="3600" w:hanging="360"/>
+      </w:pPr>
+    </w:lvl>
+    <w:lvl w:ilvl="5" w:tplc="0409001B" w:tentative="1">
+      <w:start w:val="1"/>
+      <w:numFmt w:val="lowerRoman"/>
+      <w:lvlText w:val="%6."/>
+      <w:lvlJc w:val="right"/>
+      <w:pPr>
+        <w:ind w:left="4320" w:hanging="180"/>
+      </w:pPr>
+    </w:lvl>
+    <w:lvl w:ilvl="6" w:tplc="0409000F" w:tentative="1">
+      <w:start w:val="1"/>
+      <w:numFmt w:val="decimal"/>
+      <w:lvlText w:val="%7."/>
+      <w:lvlJc w:val="left"/>
+      <w:pPr>
+        <w:ind w:left="5040" w:hanging="360"/>
+      </w:pPr>
+    </w:lvl>
+    <w:lvl w:ilvl="7" w:tplc="04090019" w:tentative="1">
+      <w:start w:val="1"/>
+      <w:numFmt w:val="lowerLetter"/>
+      <w:lvlText w:val="%8."/>
+      <w:lvlJc w:val="left"/>
+      <w:pPr>
+        <w:ind w:left="5760" w:hanging="360"/>
+      </w:pPr>
+    </w:lvl>
+    <w:lvl w:ilvl="8" w:tplc="0409001B" w:tentative="1">
+      <w:start w:val="1"/>
+      <w:numFmt w:val="lowerRoman"/>
+      <w:lvlText w:val="%9."/>
+      <w:lvlJc w:val="right"/>
+      <w:pPr>
+        <w:ind w:left="6480" w:hanging="180"/>
+      </w:pPr>
+    </w:lvl>
+  </w:abstractNum>
+  <w:abstractNum w:abstractNumId="5" w15:restartNumberingAfterBreak="0">
+    <w:nsid w:val="63690505"/>
+    <w:multiLevelType w:val="hybridMultilevel"/>
+    <w:tmpl w:val="6214F878"/>
+    <w:lvl w:ilvl="0" w:tplc="04090001">
+      <w:start w:val="1"/>
+      <w:numFmt w:val="bullet"/>
+      <w:lvlText w:val=""/>
+      <w:lvlJc w:val="left"/>
+      <w:pPr>
+        <w:ind w:left="720" w:hanging="360"/>
+      </w:pPr>
+      <w:rPr>
+        <w:rFonts w:ascii="Symbol" w:hAnsi="Symbol" w:hint="default"/>
+      </w:rPr>
+    </w:lvl>
+    <w:lvl w:ilvl="1" w:tplc="04090003" w:tentative="1">
+      <w:start w:val="1"/>
+      <w:numFmt w:val="bullet"/>
+      <w:lvlText w:val="o"/>
+      <w:lvlJc w:val="left"/>
+      <w:pPr>
+        <w:ind w:left="1440" w:hanging="360"/>
+      </w:pPr>
+      <w:rPr>
+        <w:rFonts w:ascii="Courier New" w:hAnsi="Courier New" w:cs="Courier New" w:hint="default"/>
+      </w:rPr>
+    </w:lvl>
+    <w:lvl w:ilvl="2" w:tplc="04090005" w:tentative="1">
+      <w:start w:val="1"/>
+      <w:numFmt w:val="bullet"/>
+      <w:lvlText w:val=""/>
+      <w:lvlJc w:val="left"/>
+      <w:pPr>
+        <w:ind w:left="2160" w:hanging="360"/>
+      </w:pPr>
+      <w:rPr>
+        <w:rFonts w:ascii="Wingdings" w:hAnsi="Wingdings" w:hint="default"/>
+      </w:rPr>
+    </w:lvl>
+    <w:lvl w:ilvl="3" w:tplc="04090001" w:tentative="1">
+      <w:start w:val="1"/>
+      <w:numFmt w:val="bullet"/>
+      <w:lvlText w:val=""/>
+      <w:lvlJc w:val="left"/>
+      <w:pPr>
+        <w:ind w:left="2880" w:hanging="360"/>
+      </w:pPr>
+      <w:rPr>
+        <w:rFonts w:ascii="Symbol" w:hAnsi="Symbol" w:hint="default"/>
+      </w:rPr>
+    </w:lvl>
+    <w:lvl w:ilvl="4" w:tplc="04090003" w:tentative="1">
+      <w:start w:val="1"/>
+      <w:numFmt w:val="bullet"/>
+      <w:lvlText w:val="o"/>
+      <w:lvlJc w:val="left"/>
+      <w:pPr>
+        <w:ind w:left="3600" w:hanging="360"/>
+      </w:pPr>
+      <w:rPr>
+        <w:rFonts w:ascii="Courier New" w:hAnsi="Courier New" w:cs="Courier New" w:hint="default"/>
+      </w:rPr>
+    </w:lvl>
+    <w:lvl w:ilvl="5" w:tplc="04090005" w:tentative="1">
+      <w:start w:val="1"/>
+      <w:numFmt w:val="bullet"/>
+      <w:lvlText w:val=""/>
+      <w:lvlJc w:val="left"/>
+      <w:pPr>
+        <w:ind w:left="4320" w:hanging="360"/>
+      </w:pPr>
+      <w:rPr>
+        <w:rFonts w:ascii="Wingdings" w:hAnsi="Wingdings" w:hint="default"/>
+      </w:rPr>
+    </w:lvl>
+    <w:lvl w:ilvl="6" w:tplc="04090001" w:tentative="1">
+      <w:start w:val="1"/>
+      <w:numFmt w:val="bullet"/>
+      <w:lvlText w:val=""/>
+      <w:lvlJc w:val="left"/>
+      <w:pPr>
+        <w:ind w:left="5040" w:hanging="360"/>
+      </w:pPr>
+      <w:rPr>
+        <w:rFonts w:ascii="Symbol" w:hAnsi="Symbol" w:hint="default"/>
+      </w:rPr>
+    </w:lvl>
+    <w:lvl w:ilvl="7" w:tplc="04090003" w:tentative="1">
+      <w:start w:val="1"/>
+      <w:numFmt w:val="bullet"/>
+      <w:lvlText w:val="o"/>
+      <w:lvlJc w:val="left"/>
+      <w:pPr>
+        <w:ind w:left="5760" w:hanging="360"/>
+      </w:pPr>
+      <w:rPr>
+        <w:rFonts w:ascii="Courier New" w:hAnsi="Courier New" w:cs="Courier New" w:hint="default"/>
+      </w:rPr>
+    </w:lvl>
+    <w:lvl w:ilvl="8" w:tplc="04090005" w:tentative="1">
+      <w:start w:val="1"/>
+      <w:numFmt w:val="bullet"/>
+      <w:lvlText w:val=""/>
+      <w:lvlJc w:val="left"/>
+      <w:pPr>
+        <w:ind w:left="6480" w:hanging="360"/>
+      </w:pPr>
+      <w:rPr>
+        <w:rFonts w:ascii="Wingdings" w:hAnsi="Wingdings" w:hint="default"/>
+      </w:rPr>
+    </w:lvl>
+  </w:abstractNum>
+  <w:abstractNum w:abstractNumId="6" w15:restartNumberingAfterBreak="0">
+    <w:nsid w:val="6575064A"/>
+    <w:multiLevelType w:val="hybridMultilevel"/>
+    <w:tmpl w:val="FA72A144"/>
+    <w:lvl w:ilvl="0" w:tplc="04090001">
+      <w:start w:val="1"/>
+      <w:numFmt w:val="bullet"/>
+      <w:lvlText w:val=""/>
+      <w:lvlJc w:val="left"/>
+      <w:pPr>
+        <w:ind w:left="720" w:hanging="360"/>
+      </w:pPr>
+      <w:rPr>
+        <w:rFonts w:ascii="Symbol" w:hAnsi="Symbol" w:hint="default"/>
+      </w:rPr>
+    </w:lvl>
+    <w:lvl w:ilvl="1" w:tplc="04090019">
       <w:start w:val="1"/>
       <w:numFmt w:val="lowerLetter"/>
       <w:lvlText w:val="%2."/>
@@ -307,11 +960,26 @@
   <w:num w:numId="2">
     <w:abstractNumId w:val="1"/>
   </w:num>
+  <w:num w:numId="3">
+    <w:abstractNumId w:val="5"/>
+  </w:num>
+  <w:num w:numId="4">
+    <w:abstractNumId w:val="2"/>
+  </w:num>
+  <w:num w:numId="5">
+    <w:abstractNumId w:val="3"/>
+  </w:num>
+  <w:num w:numId="6">
+    <w:abstractNumId w:val="6"/>
+  </w:num>
+  <w:num w:numId="7">
+    <w:abstractNumId w:val="4"/>
+  </w:num>
 </w:numbering>
 </file>
 
 <file path=word/styles.xml><?xml version="1.0" encoding="utf-8"?>
-<w:styles xmlns:mc="http://schemas.openxmlformats.org/markup-compatibility/2006" xmlns:r="http://schemas.openxmlformats.org/officeDocument/2006/relationships" xmlns:w="http://schemas.openxmlformats.org/wordprocessingml/2006/main" xmlns:w14="http://schemas.microsoft.com/office/word/2010/wordml" xmlns:w15="http://schemas.microsoft.com/office/word/2012/wordml" mc:Ignorable="w14 w15">
+<w:styles xmlns:mc="http://schemas.openxmlformats.org/markup-compatibility/2006" xmlns:r="http://schemas.openxmlformats.org/officeDocument/2006/relationships" xmlns:w="http://schemas.openxmlformats.org/wordprocessingml/2006/main" xmlns:w14="http://schemas.microsoft.com/office/word/2010/wordml" xmlns:w15="http://schemas.microsoft.com/office/word/2012/wordml" xmlns:w16se="http://schemas.microsoft.com/office/word/2015/wordml/symex" mc:Ignorable="w14 w15 w16se">
   <w:docDefaults>
     <w:rPrDefault>
       <w:rPr>
@@ -323,7 +991,7 @@
     </w:rPrDefault>
     <w:pPrDefault/>
   </w:docDefaults>
-  <w:latentStyles w:defLockedState="0" w:defUIPriority="99" w:defSemiHidden="0" w:defUnhideWhenUsed="0" w:defQFormat="0" w:count="382">
+  <w:latentStyles w:defLockedState="0" w:defUIPriority="99" w:defSemiHidden="0" w:defUnhideWhenUsed="0" w:defQFormat="0" w:count="374">
     <w:lsdException w:name="Normal" w:uiPriority="0" w:qFormat="1"/>
     <w:lsdException w:name="heading 1" w:uiPriority="9" w:qFormat="1"/>
     <w:lsdException w:name="heading 2" w:semiHidden="1" w:uiPriority="9" w:unhideWhenUsed="1" w:qFormat="1"/>
@@ -480,15 +1148,6 @@
     <w:lsdException w:name="Balloon Text" w:semiHidden="1" w:unhideWhenUsed="1"/>
     <w:lsdException w:name="Table Grid" w:uiPriority="39"/>
     <w:lsdException w:name="Table Theme" w:semiHidden="1" w:unhideWhenUsed="1"/>
-    <w:lsdException w:name="Note Level 1" w:semiHidden="1" w:unhideWhenUsed="1"/>
-    <w:lsdException w:name="Note Level 2" w:semiHidden="1" w:unhideWhenUsed="1"/>
-    <w:lsdException w:name="Note Level 3" w:semiHidden="1" w:unhideWhenUsed="1"/>
-    <w:lsdException w:name="Note Level 4" w:semiHidden="1" w:unhideWhenUsed="1"/>
-    <w:lsdException w:name="Note Level 5" w:semiHidden="1" w:unhideWhenUsed="1"/>
-    <w:lsdException w:name="Note Level 6" w:semiHidden="1" w:unhideWhenUsed="1"/>
-    <w:lsdException w:name="Note Level 7" w:semiHidden="1" w:unhideWhenUsed="1"/>
-    <w:lsdException w:name="Note Level 8" w:semiHidden="1" w:unhideWhenUsed="1"/>
-    <w:lsdException w:name="Note Level 9" w:semiHidden="1" w:unhideWhenUsed="1"/>
     <w:lsdException w:name="Placeholder Text" w:semiHidden="1"/>
     <w:lsdException w:name="No Spacing" w:uiPriority="1" w:qFormat="1"/>
     <w:lsdException w:name="Light Shading" w:uiPriority="60"/>

</xml_diff>